<commit_message>
Title Headers #251 and Footnote Footers #245
</commit_message>
<xml_diff>
--- a/tests/testthat/docx/test29.docx
+++ b/tests/testthat/docx/test29.docx
@@ -10,60 +10,6 @@
       <w:cols w:space="720"/>
       <w:docGrid w:linePitch="360"/>
     </w:sectPr>
-    <w:tbl>
-      <w:tblPr>
-        <w:tblCellMar>
-          <w:left w:w="32" w:type="dxa"/>
-          <w:right w:w="32" w:type="dxa"/>
-        </w:tblCellMar>
-        <w:tblW w:w="12960"/>
-        <w:tblInd w:w="0" w:type="dxa"/>
-        <w:tblBorders/>
-      </w:tblPr>
-      <w:tblGrid>
-        <w:gridCol w:w="12960"/>
-      </w:tblGrid>
-      <w:tr>
-        <w:trPr>
-          <w:trHeight w:hRule="exact" w:val="256"/>
-        </w:trPr>
-        <w:tc>
-          <w:p>
-            <w:pPr>
-              <w:jc w:val="center"/>
-              <w:spacing w:after="0"/>
-            </w:pPr>
-            <w:r>
-              <w:t xml:space="preserve">Report 1.0</w:t>
-            </w:r>
-          </w:p>
-        </w:tc>
-      </w:tr>
-      <w:tr>
-        <w:trPr>
-          <w:trHeight w:hRule="exact" w:val="256"/>
-        </w:trPr>
-        <w:tc>
-          <w:p>
-            <w:pPr>
-              <w:jc w:val="center"/>
-              <w:spacing w:after="0"/>
-            </w:pPr>
-            <w:r>
-              <w:t xml:space="preserve">Simple Report</w:t>
-            </w:r>
-          </w:p>
-        </w:tc>
-      </w:tr>
-    </w:tbl>
-    <w:p>
-      <w:pPr>
-        <w:spacing w:after="0" w:line="0" w:lineRule="none"/>
-        <w:rPr>
-          <w:sz w:val="0"/>
-        </w:rPr>
-      </w:pPr>
-    </w:p>
     <w:tbl>
       <w:tblPr>
         <w:tblInd w:w="4320" w:type="dxa"/>
@@ -526,229 +472,6 @@
         <w:contextualSpacing/>
         <w:rPr>
           <w:sz w:val="20"/>
-        </w:rPr>
-      </w:pPr>
-    </w:p>
-    <w:p>
-      <w:pPr>
-        <w:spacing w:after="8" w:line="264" w:lineRule="auto"/>
-        <w:contextualSpacing/>
-        <w:rPr>
-          <w:sz w:val="20"/>
-        </w:rPr>
-      </w:pPr>
-    </w:p>
-    <w:p>
-      <w:pPr>
-        <w:spacing w:after="8" w:line="264" w:lineRule="auto"/>
-        <w:contextualSpacing/>
-        <w:rPr>
-          <w:sz w:val="20"/>
-        </w:rPr>
-      </w:pPr>
-    </w:p>
-    <w:p>
-      <w:pPr>
-        <w:spacing w:after="8" w:line="264" w:lineRule="auto"/>
-        <w:contextualSpacing/>
-        <w:rPr>
-          <w:sz w:val="20"/>
-        </w:rPr>
-      </w:pPr>
-    </w:p>
-    <w:p>
-      <w:pPr>
-        <w:spacing w:after="8" w:line="264" w:lineRule="auto"/>
-        <w:contextualSpacing/>
-        <w:rPr>
-          <w:sz w:val="20"/>
-        </w:rPr>
-      </w:pPr>
-    </w:p>
-    <w:p>
-      <w:pPr>
-        <w:spacing w:after="8" w:line="264" w:lineRule="auto"/>
-        <w:contextualSpacing/>
-        <w:rPr>
-          <w:sz w:val="20"/>
-        </w:rPr>
-      </w:pPr>
-    </w:p>
-    <w:p>
-      <w:pPr>
-        <w:spacing w:after="8" w:line="264" w:lineRule="auto"/>
-        <w:contextualSpacing/>
-        <w:rPr>
-          <w:sz w:val="20"/>
-        </w:rPr>
-      </w:pPr>
-    </w:p>
-    <w:p>
-      <w:pPr>
-        <w:spacing w:after="8" w:line="264" w:lineRule="auto"/>
-        <w:contextualSpacing/>
-        <w:rPr>
-          <w:sz w:val="20"/>
-        </w:rPr>
-      </w:pPr>
-    </w:p>
-    <w:p>
-      <w:pPr>
-        <w:spacing w:after="8" w:line="264" w:lineRule="auto"/>
-        <w:contextualSpacing/>
-        <w:rPr>
-          <w:sz w:val="20"/>
-        </w:rPr>
-      </w:pPr>
-    </w:p>
-    <w:p>
-      <w:pPr>
-        <w:spacing w:after="8" w:line="264" w:lineRule="auto"/>
-        <w:contextualSpacing/>
-        <w:rPr>
-          <w:sz w:val="20"/>
-        </w:rPr>
-      </w:pPr>
-    </w:p>
-    <w:p>
-      <w:pPr>
-        <w:spacing w:after="8" w:line="264" w:lineRule="auto"/>
-        <w:contextualSpacing/>
-        <w:rPr>
-          <w:sz w:val="20"/>
-        </w:rPr>
-      </w:pPr>
-    </w:p>
-    <w:p>
-      <w:pPr>
-        <w:spacing w:after="8" w:line="264" w:lineRule="auto"/>
-        <w:contextualSpacing/>
-        <w:rPr>
-          <w:sz w:val="20"/>
-        </w:rPr>
-      </w:pPr>
-    </w:p>
-    <w:p>
-      <w:pPr>
-        <w:spacing w:after="8" w:line="264" w:lineRule="auto"/>
-        <w:contextualSpacing/>
-        <w:rPr>
-          <w:sz w:val="20"/>
-        </w:rPr>
-      </w:pPr>
-    </w:p>
-    <w:p>
-      <w:pPr>
-        <w:spacing w:after="8" w:line="264" w:lineRule="auto"/>
-        <w:contextualSpacing/>
-        <w:rPr>
-          <w:sz w:val="20"/>
-        </w:rPr>
-      </w:pPr>
-    </w:p>
-    <w:p>
-      <w:pPr>
-        <w:spacing w:after="8" w:line="264" w:lineRule="auto"/>
-        <w:contextualSpacing/>
-        <w:rPr>
-          <w:sz w:val="20"/>
-        </w:rPr>
-      </w:pPr>
-    </w:p>
-    <w:p>
-      <w:pPr>
-        <w:spacing w:after="8" w:line="264" w:lineRule="auto"/>
-        <w:contextualSpacing/>
-        <w:rPr>
-          <w:sz w:val="20"/>
-        </w:rPr>
-      </w:pPr>
-    </w:p>
-    <w:p>
-      <w:pPr>
-        <w:spacing w:after="8" w:line="264" w:lineRule="auto"/>
-        <w:contextualSpacing/>
-        <w:rPr>
-          <w:sz w:val="20"/>
-        </w:rPr>
-      </w:pPr>
-    </w:p>
-    <w:p>
-      <w:pPr>
-        <w:spacing w:after="8" w:line="264" w:lineRule="auto"/>
-        <w:contextualSpacing/>
-        <w:rPr>
-          <w:sz w:val="20"/>
-        </w:rPr>
-      </w:pPr>
-    </w:p>
-    <w:tbl>
-      <w:tblPr>
-        <w:tblCellMar>
-          <w:left w:w="32" w:type="dxa"/>
-          <w:right w:w="32" w:type="dxa"/>
-        </w:tblCellMar>
-        <w:tblW w:w="12962"/>
-        <w:tblInd w:w="0" w:type="dxa"/>
-        <w:tblBorders/>
-      </w:tblPr>
-      <w:tblGrid>
-        <w:gridCol w:w="12962"/>
-      </w:tblGrid>
-      <w:tr>
-        <w:trPr>
-          <w:trHeight w:hRule="exact" w:val="256"/>
-        </w:trPr>
-        <w:tc>
-          <w:p>
-            <w:pPr>
-              <w:jc w:val="left"/>
-              <w:spacing w:after="0"/>
-            </w:pPr>
-            <w:r>
-              <w:t xml:space="preserve">My footnote</w:t>
-            </w:r>
-          </w:p>
-        </w:tc>
-      </w:tr>
-      <w:tr>
-        <w:trPr>
-          <w:trHeight w:hRule="exact" w:val="256"/>
-        </w:trPr>
-        <w:tc>
-          <w:p>
-            <w:pPr>
-              <w:jc w:val="left"/>
-              <w:spacing w:after="0"/>
-            </w:pPr>
-            <w:r>
-              <w:t xml:space="preserve">Another footnote</w:t>
-            </w:r>
-          </w:p>
-        </w:tc>
-      </w:tr>
-      <w:tr>
-        <w:trPr>
-          <w:trHeight w:hRule="exact" w:val="256"/>
-        </w:trPr>
-        <w:tc>
-          <w:p>
-            <w:pPr>
-              <w:jc w:val="left"/>
-              <w:spacing w:after="0"/>
-            </w:pPr>
-            <w:r>
-              <w:t xml:space="preserve">And another</w:t>
-            </w:r>
-          </w:p>
-        </w:tc>
-      </w:tr>
-    </w:tbl>
-    <w:p>
-      <w:pPr>
-        <w:spacing w:after="0" w:line="0" w:lineRule="none"/>
-        <w:rPr>
-          <w:sz w:val="0"/>
         </w:rPr>
       </w:pPr>
     </w:p>
@@ -783,6 +506,84 @@
 
 <file path=word/footer1.xml><?xml version="1.0" encoding="utf-8"?>
 <w:ftr xmlns:wpc="http://schemas.microsoft.com/office/word/2010/wordprocessingCanvas" xmlns:cx="http://schemas.microsoft.com/office/drawing/2014/chartex" xmlns:cx1="http://schemas.microsoft.com/office/drawing/2015/9/8/chartex" xmlns:cx2="http://schemas.microsoft.com/office/drawing/2015/10/21/chartex" xmlns:cx3="http://schemas.microsoft.com/office/drawing/2016/5/9/chartex" xmlns:cx4="http://schemas.microsoft.com/office/drawing/2016/5/10/chartex" xmlns:cx5="http://schemas.microsoft.com/office/drawing/2016/5/11/chartex" xmlns:cx6="http://schemas.microsoft.com/office/drawing/2016/5/12/chartex" xmlns:cx7="http://schemas.microsoft.com/office/drawing/2016/5/13/chartex" xmlns:cx8="http://schemas.microsoft.com/office/drawing/2016/5/14/chartex" xmlns:mc="http://schemas.openxmlformats.org/markup-compatibility/2006" xmlns:aink="http://schemas.microsoft.com/office/drawing/2016/ink" xmlns:am3d="http://schemas.microsoft.com/office/drawing/2017/model3d" xmlns:o="urn:schemas-microsoft-com:office:office" xmlns:r="http://schemas.openxmlformats.org/officeDocument/2006/relationships" xmlns:m="http://schemas.openxmlformats.org/officeDocument/2006/math" xmlns:v="urn:schemas-microsoft-com:vml" xmlns:wp14="http://schemas.microsoft.com/office/word/2010/wordprocessingDrawing" xmlns:wp="http://schemas.openxmlformats.org/drawingml/2006/wordprocessingDrawing" xmlns:w10="urn:schemas-microsoft-com:office:word" xmlns:w="http://schemas.openxmlformats.org/wordprocessingml/2006/main" xmlns:w14="http://schemas.microsoft.com/office/word/2010/wordml" xmlns:w15="http://schemas.microsoft.com/office/word/2012/wordml" xmlns:w16cex="http://schemas.microsoft.com/office/word/2018/wordml/cex" xmlns:w16cid="http://schemas.microsoft.com/office/word/2016/wordml/cid" xmlns:w16="http://schemas.microsoft.com/office/word/2018/wordml" xmlns:w16sdtdh="http://schemas.microsoft.com/office/word/2020/wordml/sdtdatahash" xmlns:w16se="http://schemas.microsoft.com/office/word/2015/wordml/symex" xmlns:wpg="http://schemas.microsoft.com/office/word/2010/wordprocessingGroup" xmlns:wpi="http://schemas.microsoft.com/office/word/2010/wordprocessingInk" xmlns:wne="http://schemas.microsoft.com/office/word/2006/wordml" xmlns:wps="http://schemas.microsoft.com/office/word/2010/wordprocessingShape" mc:Ignorable="w14 w15 w16se w16cid w16 w16cex w16sdtdh wp14">
+  <w:tbl>
+    <w:tblPr>
+      <w:tblCellMar>
+        <w:left w:w="32" w:type="dxa"/>
+        <w:right w:w="32" w:type="dxa"/>
+      </w:tblCellMar>
+      <w:tblW w:w="12962"/>
+      <w:tblInd w:w="0" w:type="dxa"/>
+      <w:tblBorders/>
+    </w:tblPr>
+    <w:tblGrid>
+      <w:gridCol w:w="12962"/>
+    </w:tblGrid>
+    <w:tr>
+      <w:trPr>
+        <w:trHeight w:hRule="exact" w:val="256"/>
+      </w:trPr>
+      <w:tc>
+        <w:p>
+          <w:pPr>
+            <w:jc w:val="left"/>
+            <w:spacing w:after="0"/>
+          </w:pPr>
+          <w:r>
+            <w:t xml:space="preserve">My footnote</w:t>
+          </w:r>
+        </w:p>
+      </w:tc>
+    </w:tr>
+    <w:tr>
+      <w:trPr>
+        <w:trHeight w:hRule="exact" w:val="256"/>
+      </w:trPr>
+      <w:tc>
+        <w:p>
+          <w:pPr>
+            <w:jc w:val="left"/>
+            <w:spacing w:after="0"/>
+          </w:pPr>
+          <w:r>
+            <w:t xml:space="preserve">Another footnote</w:t>
+          </w:r>
+        </w:p>
+      </w:tc>
+    </w:tr>
+    <w:tr>
+      <w:trPr>
+        <w:trHeight w:hRule="exact" w:val="256"/>
+      </w:trPr>
+      <w:tc>
+        <w:p>
+          <w:pPr>
+            <w:jc w:val="left"/>
+            <w:spacing w:after="0"/>
+          </w:pPr>
+          <w:r>
+            <w:t xml:space="preserve">And another</w:t>
+          </w:r>
+        </w:p>
+      </w:tc>
+    </w:tr>
+  </w:tbl>
+  <w:p>
+    <w:pPr>
+      <w:spacing w:after="0" w:line="0" w:lineRule="none"/>
+      <w:rPr>
+        <w:sz w:val="0"/>
+      </w:rPr>
+    </w:pPr>
+  </w:p>
+  <w:p>
+    <w:pPr>
+      <w:spacing w:after="0" w:line="0" w:lineRule="none"/>
+      <w:rPr>
+        <w:sz w:val="0"/>
+      </w:rPr>
+    </w:pPr>
+  </w:p>
   <w:tbl>
     <w:tblPr>
       <w:tblStyle w:val="TableGrid"/>
@@ -914,6 +715,68 @@
       </w:tc>
     </w:tr>
   </w:tbl>
+  <w:p>
+    <w:pPr>
+      <w:spacing w:after="0" w:line="0" w:lineRule="none"/>
+      <w:rPr>
+        <w:sz w:val="0"/>
+      </w:rPr>
+    </w:pPr>
+  </w:p>
+  <w:tbl>
+    <w:tblPr>
+      <w:tblCellMar>
+        <w:left w:w="32" w:type="dxa"/>
+        <w:right w:w="32" w:type="dxa"/>
+      </w:tblCellMar>
+      <w:tblW w:w="12960"/>
+      <w:tblInd w:w="0" w:type="dxa"/>
+      <w:tblBorders/>
+    </w:tblPr>
+    <w:tblGrid>
+      <w:gridCol w:w="12960"/>
+    </w:tblGrid>
+    <w:tr>
+      <w:trPr>
+        <w:trHeight w:hRule="exact" w:val="256"/>
+      </w:trPr>
+      <w:tc>
+        <w:p>
+          <w:pPr>
+            <w:jc w:val="left"/>
+            <w:spacing w:after="0"/>
+          </w:pPr>
+          <w:r>
+            <w:t xml:space="preserve">Report 1.0</w:t>
+          </w:r>
+        </w:p>
+      </w:tc>
+    </w:tr>
+    <w:tr>
+      <w:trPr>
+        <w:trHeight w:hRule="exact" w:val="256"/>
+      </w:trPr>
+      <w:tc>
+        <w:p>
+          <w:pPr>
+            <w:jc w:val="left"/>
+            <w:spacing w:after="0"/>
+          </w:pPr>
+          <w:r>
+            <w:t xml:space="preserve">Simple Report</w:t>
+          </w:r>
+        </w:p>
+      </w:tc>
+    </w:tr>
+  </w:tbl>
+  <w:p>
+    <w:pPr>
+      <w:spacing w:after="0" w:line="0" w:lineRule="none"/>
+      <w:rPr>
+        <w:sz w:val="0"/>
+      </w:rPr>
+    </w:pPr>
+  </w:p>
 </w:hdr>
 </file>
 

</xml_diff>